<commit_message>
Add a screen into git_practice.docx
</commit_message>
<xml_diff>
--- a/git_practice.docx
+++ b/git_practice.docx
@@ -124,10 +124,10 @@
         </w:rPr>
         <w:lastRenderedPageBreak/>
         <w:drawing>
-          <wp:inline distT="0" distB="0" distL="0" distR="0" wp14:anchorId="296A01CC" wp14:editId="012425A0">
-            <wp:extent cx="6152515" cy="2488565"/>
-            <wp:effectExtent l="0" t="0" r="635" b="6985"/>
-            <wp:docPr id="3" name="Picture 3"/>
+          <wp:inline distT="0" distB="0" distL="0" distR="0" wp14:anchorId="653550A1" wp14:editId="1C00261A">
+            <wp:extent cx="6152515" cy="2856865"/>
+            <wp:effectExtent l="0" t="0" r="635" b="635"/>
+            <wp:docPr id="4" name="Picture 4"/>
             <wp:cNvGraphicFramePr>
               <a:graphicFrameLocks xmlns:a="http://schemas.openxmlformats.org/drawingml/2006/main" noChangeAspect="1"/>
             </wp:cNvGraphicFramePr>
@@ -147,7 +147,7 @@
                   <pic:spPr>
                     <a:xfrm>
                       <a:off x="0" y="0"/>
-                      <a:ext cx="6152515" cy="2488565"/>
+                      <a:ext cx="6152515" cy="2856865"/>
                     </a:xfrm>
                     <a:prstGeom prst="rect">
                       <a:avLst/>
@@ -161,6 +161,66 @@
       </w:r>
       <w:bookmarkStart w:id="0" w:name="_GoBack"/>
       <w:bookmarkEnd w:id="0"/>
+      <w:r>
+        <w:rPr>
+          <w:noProof/>
+        </w:rPr>
+        <w:drawing>
+          <wp:anchor distT="0" distB="0" distL="114300" distR="114300" simplePos="0" relativeHeight="251659264" behindDoc="0" locked="0" layoutInCell="1" allowOverlap="1">
+            <wp:simplePos x="0" y="0"/>
+            <wp:positionH relativeFrom="column">
+              <wp:posOffset>1905</wp:posOffset>
+            </wp:positionH>
+            <wp:positionV relativeFrom="paragraph">
+              <wp:posOffset>0</wp:posOffset>
+            </wp:positionV>
+            <wp:extent cx="6152515" cy="2488565"/>
+            <wp:effectExtent l="0" t="0" r="635" b="6985"/>
+            <wp:wrapTopAndBottom/>
+            <wp:docPr id="3" name="Picture 3"/>
+            <wp:cNvGraphicFramePr>
+              <a:graphicFrameLocks xmlns:a="http://schemas.openxmlformats.org/drawingml/2006/main" noChangeAspect="1"/>
+            </wp:cNvGraphicFramePr>
+            <a:graphic xmlns:a="http://schemas.openxmlformats.org/drawingml/2006/main">
+              <a:graphicData uri="http://schemas.openxmlformats.org/drawingml/2006/picture">
+                <pic:pic xmlns:pic="http://schemas.openxmlformats.org/drawingml/2006/picture">
+                  <pic:nvPicPr>
+                    <pic:cNvPr id="1" name=""/>
+                    <pic:cNvPicPr/>
+                  </pic:nvPicPr>
+                  <pic:blipFill>
+                    <a:blip r:embed="rId7">
+                      <a:extLst>
+                        <a:ext uri="{28A0092B-C50C-407E-A947-70E740481C1C}">
+                          <a14:useLocalDpi xmlns:a14="http://schemas.microsoft.com/office/drawing/2010/main" val="0"/>
+                        </a:ext>
+                      </a:extLst>
+                    </a:blip>
+                    <a:stretch>
+                      <a:fillRect/>
+                    </a:stretch>
+                  </pic:blipFill>
+                  <pic:spPr>
+                    <a:xfrm>
+                      <a:off x="0" y="0"/>
+                      <a:ext cx="6152515" cy="2488565"/>
+                    </a:xfrm>
+                    <a:prstGeom prst="rect">
+                      <a:avLst/>
+                    </a:prstGeom>
+                  </pic:spPr>
+                </pic:pic>
+              </a:graphicData>
+            </a:graphic>
+            <wp14:sizeRelH relativeFrom="page">
+              <wp14:pctWidth>0</wp14:pctWidth>
+            </wp14:sizeRelH>
+            <wp14:sizeRelV relativeFrom="page">
+              <wp14:pctHeight>0</wp14:pctHeight>
+            </wp14:sizeRelV>
+          </wp:anchor>
+        </w:drawing>
+      </w:r>
     </w:p>
     <w:sectPr>
       <w:pgSz w:w="12240" w:h="15840"/>

</xml_diff>